<commit_message>
Restructuring forest composition INLA; VPD-mediation
</commit_message>
<xml_diff>
--- a/Aim2/manuscript/Cuts_FRP-CBI.docx
+++ b/Aim2/manuscript/Cuts_FRP-CBI.docx
@@ -892,21 +892,7 @@
         <w:rPr>
           <w:rFonts w:ascii="Times New Roman" w:eastAsia="Times New Roman" w:hAnsi="Times New Roman" w:cs="Times New Roman"/>
         </w:rPr>
-        <w:t xml:space="preserve">. Where moderate resolution optical imagery is considered, spectral channels in the mid-infrared (MIR; 4 µm) are sensitive to actively burning fires, capturing </w:t>
-      </w:r>
-      <w:proofErr w:type="gramStart"/>
-      <w:r>
-        <w:rPr>
-          <w:rFonts w:ascii="Times New Roman" w:eastAsia="Times New Roman" w:hAnsi="Times New Roman" w:cs="Times New Roman"/>
-        </w:rPr>
-        <w:t>a majority of</w:t>
-      </w:r>
-      <w:proofErr w:type="gramEnd"/>
-      <w:r>
-        <w:rPr>
-          <w:rFonts w:ascii="Times New Roman" w:eastAsia="Times New Roman" w:hAnsi="Times New Roman" w:cs="Times New Roman"/>
-        </w:rPr>
-        <w:t xml:space="preserve"> the radiometric energy released by both cool/smoldering (450-850 K) and hot/active (800-1200 K) fires (</w:t>
+        <w:t>. Where moderate resolution optical imagery is considered, spectral channels in the mid-infrared (MIR; 4 µm) are sensitive to actively burning fires, capturing a majority of the radiometric energy released by both cool/smoldering (450-850 K) and hot/active (800-1200 K) fires (</w:t>
       </w:r>
       <w:r>
         <w:rPr>
@@ -1344,42 +1330,14 @@
         <w:rPr>
           <w:rFonts w:ascii="Times New Roman" w:eastAsia="Times New Roman" w:hAnsi="Times New Roman" w:cs="Times New Roman"/>
         </w:rPr>
-        <w:t xml:space="preserve">. The CBI provides an </w:t>
-      </w:r>
-      <w:proofErr w:type="gramStart"/>
-      <w:r>
-        <w:rPr>
-          <w:rFonts w:ascii="Times New Roman" w:eastAsia="Times New Roman" w:hAnsi="Times New Roman" w:cs="Times New Roman"/>
-        </w:rPr>
-        <w:t>ecologically-relevant</w:t>
-      </w:r>
-      <w:proofErr w:type="gramEnd"/>
-      <w:r>
-        <w:rPr>
-          <w:rFonts w:ascii="Times New Roman" w:eastAsia="Times New Roman" w:hAnsi="Times New Roman" w:cs="Times New Roman"/>
-        </w:rPr>
-        <w:t xml:space="preserve"> and standardized measurement of fire severity which can improve comparisons made between fire events of different biomes. Thus far, studies quantifying the relationship between satellite retrievals of FRP and subsequent </w:t>
+        <w:t xml:space="preserve">. The CBI provides an ecologically-relevant and standardized measurement of fire severity which can improve comparisons made between fire events of different biomes. Thus far, studies quantifying the relationship between satellite retrievals of FRP and subsequent </w:t>
       </w:r>
       <w:r>
         <w:rPr>
           <w:rFonts w:ascii="Times New Roman" w:eastAsia="Times New Roman" w:hAnsi="Times New Roman" w:cs="Times New Roman"/>
         </w:rPr>
         <w:lastRenderedPageBreak/>
-        <w:t xml:space="preserve">burn severity are lacking, though </w:t>
-      </w:r>
-      <w:proofErr w:type="gramStart"/>
-      <w:r>
-        <w:rPr>
-          <w:rFonts w:ascii="Times New Roman" w:eastAsia="Times New Roman" w:hAnsi="Times New Roman" w:cs="Times New Roman"/>
-        </w:rPr>
-        <w:t>field based</w:t>
-      </w:r>
-      <w:proofErr w:type="gramEnd"/>
-      <w:r>
-        <w:rPr>
-          <w:rFonts w:ascii="Times New Roman" w:eastAsia="Times New Roman" w:hAnsi="Times New Roman" w:cs="Times New Roman"/>
-        </w:rPr>
-        <w:t xml:space="preserve"> measurements suggest there should be a strong relationship (</w:t>
+        <w:t>burn severity are lacking, though field based measurements suggest there should be a strong relationship (</w:t>
       </w:r>
       <w:r>
         <w:rPr>
@@ -2569,21 +2527,7 @@
         <w:rPr>
           <w:rFonts w:ascii="Times New Roman" w:eastAsia="Times New Roman" w:hAnsi="Times New Roman" w:cs="Times New Roman"/>
         </w:rPr>
-        <w:t xml:space="preserve">). For each grid, the percent cover of each of these </w:t>
-      </w:r>
-      <w:proofErr w:type="gramStart"/>
-      <w:r>
-        <w:rPr>
-          <w:rFonts w:ascii="Times New Roman" w:eastAsia="Times New Roman" w:hAnsi="Times New Roman" w:cs="Times New Roman"/>
-        </w:rPr>
-        <w:t>species</w:t>
-      </w:r>
-      <w:proofErr w:type="gramEnd"/>
-      <w:r>
-        <w:rPr>
-          <w:rFonts w:ascii="Times New Roman" w:eastAsia="Times New Roman" w:hAnsi="Times New Roman" w:cs="Times New Roman"/>
-        </w:rPr>
-        <w:t xml:space="preserve"> groups was calculated from pixel counts within grids, and the majority type was identified as predominant. The distribution of grid cells with dominant species varies relative to the landscape proportion, where, for example, grids dominated by mixed conifer, oak-woodland and pinon-juniper are rare and lodgepole or ponderosa are more common (</w:t>
+        <w:t>). For each grid, the percent cover of each of these species groups was calculated from pixel counts within grids, and the majority type was identified as predominant. The distribution of grid cells with dominant species varies relative to the landscape proportion, where, for example, grids dominated by mixed conifer, oak-woodland and pinon-juniper are rare and lodgepole or ponderosa are more common (</w:t>
       </w:r>
       <w:r>
         <w:rPr>
@@ -2975,6 +2919,460 @@
         </w:rPr>
         <w:lastRenderedPageBreak/>
         <w:t>proportion within the grid and the natural logarithm of that proportion, giving a higher value when there is a greater variety of species.</w:t>
+      </w:r>
+    </w:p>
+    <w:p>
+      <w:pPr>
+        <w:spacing w:before="120" w:after="120"/>
+        <w:rPr>
+          <w:rFonts w:ascii="Times New Roman" w:eastAsia="Times New Roman" w:hAnsi="Times New Roman" w:cs="Times New Roman"/>
+        </w:rPr>
+      </w:pPr>
+      <w:r>
+        <w:rPr>
+          <w:rFonts w:ascii="Times New Roman" w:eastAsia="Times New Roman" w:hAnsi="Times New Roman" w:cs="Times New Roman"/>
+        </w:rPr>
+        <w:t>We tested the influence of composition and structure metrics on FRP and CBI while accounting for fire weather, topography, grid-level mean canopy percent. Grid-level composition was measured using forest type diversity (H-TPP) and proportional</w:t>
+      </w:r>
+      <w:r>
+        <w:rPr>
+          <w:rFonts w:ascii="Times New Roman" w:eastAsia="Times New Roman" w:hAnsi="Times New Roman" w:cs="Times New Roman"/>
+          <w:sz w:val="20"/>
+          <w:szCs w:val="20"/>
+        </w:rPr>
+        <w:t xml:space="preserve"> </w:t>
+      </w:r>
+      <w:r>
+        <w:rPr>
+          <w:rFonts w:ascii="Times New Roman" w:eastAsia="Times New Roman" w:hAnsi="Times New Roman" w:cs="Times New Roman"/>
+        </w:rPr>
+        <w:t xml:space="preserve">live BA (hereafter </w:t>
+      </w:r>
+      <w:r>
+        <w:rPr>
+          <w:rFonts w:ascii="Times New Roman" w:eastAsia="Times New Roman" w:hAnsi="Times New Roman" w:cs="Times New Roman"/>
+          <w:i/>
+        </w:rPr>
+        <w:t>dominance</w:t>
+      </w:r>
+      <w:r>
+        <w:rPr>
+          <w:rFonts w:ascii="Times New Roman" w:eastAsia="Times New Roman" w:hAnsi="Times New Roman" w:cs="Times New Roman"/>
+        </w:rPr>
+        <w:t xml:space="preserve">) for all forest types co-occurring in a grid. Structural metrics included the type-specific QMD and tree height. Each forest type represented in the grid was interacted with composition and structure metrics derived from the Tree Table based on FIA plot-level information (see </w:t>
+      </w:r>
+      <w:r>
+        <w:rPr>
+          <w:rFonts w:ascii="Times New Roman" w:eastAsia="Times New Roman" w:hAnsi="Times New Roman" w:cs="Times New Roman"/>
+          <w:i/>
+        </w:rPr>
+        <w:t>Section 2.5.2</w:t>
+      </w:r>
+      <w:r>
+        <w:rPr>
+          <w:rFonts w:ascii="Times New Roman" w:eastAsia="Times New Roman" w:hAnsi="Times New Roman" w:cs="Times New Roman"/>
+        </w:rPr>
+        <w:t>). Again, separate models were fit for FRP and CBI with fixed and random effects and VIIRS aggregation information (for FRP). The same SPDE mesh was applied to account for the spatial dependence in effects. The credible intervals of the posterior distributions are tighter for the CBI model than for FRP, and the conditional predictive ordinates (CPO) indicated better predictive power for CBI models (</w:t>
+      </w:r>
+      <w:r>
+        <w:rPr>
+          <w:rFonts w:ascii="Times New Roman" w:eastAsia="Times New Roman" w:hAnsi="Times New Roman" w:cs="Times New Roman"/>
+          <w:b/>
+        </w:rPr>
+        <w:t>Table S3</w:t>
+      </w:r>
+      <w:r>
+        <w:rPr>
+          <w:rFonts w:ascii="Times New Roman" w:eastAsia="Times New Roman" w:hAnsi="Times New Roman" w:cs="Times New Roman"/>
+        </w:rPr>
+        <w:t>). Again, the spatial effects operated at a much smaller range for FRP (~1.4 km) compared to CBI (~7.8 km) and with higher residual variance, indicating that CBI is better captured by the fixed, random and spatial effects models. The results from each composition and structure metric are described in greater detail below.</w:t>
+      </w:r>
+    </w:p>
+    <w:p>
+      <w:pPr>
+        <w:pStyle w:val="Heading3"/>
+      </w:pPr>
+      <w:bookmarkStart w:id="1" w:name="_njgajb2fasla" w:colFirst="0" w:colLast="0"/>
+      <w:bookmarkEnd w:id="1"/>
+      <w:r>
+        <w:t>3.2.1. Forest type dominance</w:t>
+      </w:r>
+    </w:p>
+    <w:p>
+      <w:pPr>
+        <w:spacing w:before="120" w:after="120"/>
+        <w:rPr>
+          <w:rFonts w:ascii="Times New Roman" w:eastAsia="Times New Roman" w:hAnsi="Times New Roman" w:cs="Times New Roman"/>
+        </w:rPr>
+      </w:pPr>
+      <w:r>
+        <w:rPr>
+          <w:rFonts w:ascii="Times New Roman" w:eastAsia="Times New Roman" w:hAnsi="Times New Roman" w:cs="Times New Roman"/>
+        </w:rPr>
+        <w:t>The dominance of forest type influenced FRP and CBI with varying levels of certainty (</w:t>
+      </w:r>
+      <w:r>
+        <w:rPr>
+          <w:rFonts w:ascii="Times New Roman" w:eastAsia="Times New Roman" w:hAnsi="Times New Roman" w:cs="Times New Roman"/>
+          <w:b/>
+        </w:rPr>
+        <w:t>Figure 4</w:t>
+      </w:r>
+      <w:r>
+        <w:rPr>
+          <w:rFonts w:ascii="Times New Roman" w:eastAsia="Times New Roman" w:hAnsi="Times New Roman" w:cs="Times New Roman"/>
+        </w:rPr>
+        <w:t>). Quaking aspen pinon-juniper showed the strongest negative effect on both FRP (</w:t>
+      </w:r>
+      <w:r>
+        <w:rPr>
+          <w:rFonts w:ascii="Times New Roman" w:eastAsia="Times New Roman" w:hAnsi="Times New Roman" w:cs="Times New Roman"/>
+          <w:b/>
+        </w:rPr>
+        <w:t>Figure 4a</w:t>
+      </w:r>
+      <w:r>
+        <w:rPr>
+          <w:rFonts w:ascii="Times New Roman" w:eastAsia="Times New Roman" w:hAnsi="Times New Roman" w:cs="Times New Roman"/>
+        </w:rPr>
+        <w:t>) and CBI (</w:t>
+      </w:r>
+      <w:r>
+        <w:rPr>
+          <w:rFonts w:ascii="Times New Roman" w:eastAsia="Times New Roman" w:hAnsi="Times New Roman" w:cs="Times New Roman"/>
+          <w:b/>
+        </w:rPr>
+        <w:t>Figure 4b</w:t>
+      </w:r>
+      <w:r>
+        <w:rPr>
+          <w:rFonts w:ascii="Times New Roman" w:eastAsia="Times New Roman" w:hAnsi="Times New Roman" w:cs="Times New Roman"/>
+        </w:rPr>
+        <w:t xml:space="preserve">). As aspen dominance increases, both FRP and CBI were significantly lower than most other forest types. A similar pattern in dominance emerged for spruce-fir, although with a smaller relative effect. For both ponderosa and lodgepole, dominance slightly increased FRP while the effects on CBI were uncertain (credible intervals passing zero). Mixed-conifer dominance had a strong positive effect on burn severity although its effect on FRP was also uncertain. </w:t>
+      </w:r>
+    </w:p>
+    <w:p>
+      <w:pPr>
+        <w:pStyle w:val="Heading3"/>
+      </w:pPr>
+      <w:bookmarkStart w:id="2" w:name="_qi4lzm16th89" w:colFirst="0" w:colLast="0"/>
+      <w:bookmarkEnd w:id="2"/>
+      <w:r>
+        <w:t>3.2.2. Forest type QMD and tree height</w:t>
+      </w:r>
+    </w:p>
+    <w:p>
+      <w:pPr>
+        <w:spacing w:before="120" w:after="120"/>
+        <w:rPr>
+          <w:rFonts w:ascii="Times New Roman" w:eastAsia="Times New Roman" w:hAnsi="Times New Roman" w:cs="Times New Roman"/>
+        </w:rPr>
+      </w:pPr>
+      <w:r>
+        <w:rPr>
+          <w:rFonts w:ascii="Times New Roman" w:eastAsia="Times New Roman" w:hAnsi="Times New Roman" w:cs="Times New Roman"/>
+        </w:rPr>
+        <w:t>Quaking aspen-specific QMD had a strong positive effect on FRP and CBI, suggesting aspen forests which are dominated by few but large individuals may exhibit greater intensity and severity (</w:t>
+      </w:r>
+      <w:r>
+        <w:rPr>
+          <w:rFonts w:ascii="Times New Roman" w:eastAsia="Times New Roman" w:hAnsi="Times New Roman" w:cs="Times New Roman"/>
+          <w:b/>
+        </w:rPr>
+        <w:t>Figure 4a,  4b</w:t>
+      </w:r>
+      <w:r>
+        <w:rPr>
+          <w:rFonts w:ascii="Times New Roman" w:eastAsia="Times New Roman" w:hAnsi="Times New Roman" w:cs="Times New Roman"/>
+        </w:rPr>
+        <w:t xml:space="preserve">). Except for ponderosa, where QMD had a significant </w:t>
+      </w:r>
+      <w:r>
+        <w:rPr>
+          <w:rFonts w:ascii="Times New Roman" w:eastAsia="Times New Roman" w:hAnsi="Times New Roman" w:cs="Times New Roman"/>
+          <w:i/>
+        </w:rPr>
+        <w:t>negative</w:t>
+      </w:r>
+      <w:r>
+        <w:rPr>
+          <w:rFonts w:ascii="Times New Roman" w:eastAsia="Times New Roman" w:hAnsi="Times New Roman" w:cs="Times New Roman"/>
+        </w:rPr>
+        <w:t xml:space="preserve"> effect, all other forest types were uncertain with credible intervals overlapping zero. Ponderosa-specific QMD demonstrated an opposite effect relative to aspen, where forests dominated by few large individuals tended to exhibit lower FRP and CBI. The influence of tree height on FRP was less certain (wider credible intervals) but significant effects emerged for quaking aspen, pinon-juniper, and ponderosa. For quaking aspen, increasing tree height tends to decrease FRP where the opposite is true for pinon-juniper and more so for ponderosa. Tree height has a more profound effect on CBI, particularly for both quaking aspen and ponderosa, which again demonstrate opposite relationships. </w:t>
+      </w:r>
+    </w:p>
+    <w:p>
+      <w:pPr>
+        <w:pStyle w:val="Heading3"/>
+      </w:pPr>
+      <w:bookmarkStart w:id="3" w:name="_mg99dg113vvc" w:colFirst="0" w:colLast="0"/>
+      <w:bookmarkEnd w:id="3"/>
+      <w:r>
+        <w:t>3.2.3. Forest type diversity</w:t>
+      </w:r>
+    </w:p>
+    <w:p>
+      <w:pPr>
+        <w:spacing w:before="120" w:after="120"/>
+        <w:rPr>
+          <w:rFonts w:ascii="Times New Roman" w:eastAsia="Times New Roman" w:hAnsi="Times New Roman" w:cs="Times New Roman"/>
+        </w:rPr>
+      </w:pPr>
+      <w:r>
+        <w:rPr>
+          <w:rFonts w:ascii="Times New Roman" w:eastAsia="Times New Roman" w:hAnsi="Times New Roman" w:cs="Times New Roman"/>
+        </w:rPr>
+        <w:t>For all forest types, H-TPP increased both FRP and CBI (</w:t>
+      </w:r>
+      <w:r>
+        <w:rPr>
+          <w:rFonts w:ascii="Times New Roman" w:eastAsia="Times New Roman" w:hAnsi="Times New Roman" w:cs="Times New Roman"/>
+          <w:b/>
+        </w:rPr>
+        <w:t>Figure 4</w:t>
+      </w:r>
+      <w:r>
+        <w:rPr>
+          <w:rFonts w:ascii="Times New Roman" w:eastAsia="Times New Roman" w:hAnsi="Times New Roman" w:cs="Times New Roman"/>
+        </w:rPr>
+        <w:t>). This effect was less strong and uncertain for lodgepole and pinon-juniper forests but profound for FRP in spruce-fir and for CBI in mixed-conifer and quaking aspen grids, indicating that as the diversity of forest types increased, both FRP and burn severity tended to increase. The credible intervals for H-TPP were tighter for FRP models than for other variables, indicating more confidence in model estimates.</w:t>
+      </w:r>
+    </w:p>
+    <w:p>
+      <w:pPr>
+        <w:spacing w:before="120" w:after="120"/>
+        <w:rPr>
+          <w:rFonts w:ascii="Times New Roman" w:eastAsia="Times New Roman" w:hAnsi="Times New Roman" w:cs="Times New Roman"/>
+        </w:rPr>
+      </w:pPr>
+      <w:r>
+        <w:rPr>
+          <w:rFonts w:ascii="Times New Roman" w:eastAsia="Times New Roman" w:hAnsi="Times New Roman" w:cs="Times New Roman"/>
+        </w:rPr>
+        <w:lastRenderedPageBreak/>
+        <w:t>In this forest type, increasing aspen dominance, measured as the proportional live BA, significantly reduced both FRP and CBI (</w:t>
+      </w:r>
+      <w:r>
+        <w:rPr>
+          <w:rFonts w:ascii="Times New Roman" w:eastAsia="Times New Roman" w:hAnsi="Times New Roman" w:cs="Times New Roman"/>
+          <w:b/>
+        </w:rPr>
+        <w:t>Figure 5</w:t>
+      </w:r>
+      <w:r>
+        <w:rPr>
+          <w:rFonts w:ascii="Times New Roman" w:eastAsia="Times New Roman" w:hAnsi="Times New Roman" w:cs="Times New Roman"/>
+        </w:rPr>
+        <w:t xml:space="preserve">). Importantly, the VPD-mediating effect of aspen dominance is minimal in lodgepole forests compared to other forest types, suggesting that greater proportions of aspen moderate intensity and severity </w:t>
+      </w:r>
+      <w:r>
+        <w:rPr>
+          <w:rFonts w:ascii="Times New Roman" w:eastAsia="Times New Roman" w:hAnsi="Times New Roman" w:cs="Times New Roman"/>
+          <w:i/>
+        </w:rPr>
+        <w:t>even under more extreme conditions</w:t>
+      </w:r>
+      <w:r>
+        <w:rPr>
+          <w:rFonts w:ascii="Times New Roman" w:eastAsia="Times New Roman" w:hAnsi="Times New Roman" w:cs="Times New Roman"/>
+        </w:rPr>
+        <w:t xml:space="preserve">. In the case of aspen-predominant grids, greater live BA also had a significant reducing effect on FRP and CBI, although this effect is </w:t>
+      </w:r>
+      <w:r>
+        <w:rPr>
+          <w:rFonts w:ascii="Times New Roman" w:eastAsia="Times New Roman" w:hAnsi="Times New Roman" w:cs="Times New Roman"/>
+          <w:i/>
+        </w:rPr>
+        <w:t>significantly</w:t>
+      </w:r>
+      <w:r>
+        <w:rPr>
+          <w:rFonts w:ascii="Times New Roman" w:eastAsia="Times New Roman" w:hAnsi="Times New Roman" w:cs="Times New Roman"/>
+        </w:rPr>
+        <w:t xml:space="preserve"> VPD-mediated. This suggests that aspen forests </w:t>
+      </w:r>
+      <w:r>
+        <w:rPr>
+          <w:rFonts w:ascii="Times New Roman" w:eastAsia="Times New Roman" w:hAnsi="Times New Roman" w:cs="Times New Roman"/>
+          <w:i/>
+        </w:rPr>
+        <w:t xml:space="preserve">can </w:t>
+      </w:r>
+      <w:r>
+        <w:rPr>
+          <w:rFonts w:ascii="Times New Roman" w:eastAsia="Times New Roman" w:hAnsi="Times New Roman" w:cs="Times New Roman"/>
+        </w:rPr>
+        <w:t xml:space="preserve">moderate fire intensity and severity except, perhaps, under more extreme fire weather conditions. This finding aligns with simulated potential aspen fire behavior under different weather conditions </w:t>
+      </w:r>
+      <w:r>
+        <w:rPr>
+          <w:rFonts w:ascii="Times New Roman" w:hAnsi="Times New Roman" w:cs="Times New Roman"/>
+        </w:rPr>
+        <w:fldChar w:fldCharType="begin"/>
+      </w:r>
+      <w:r>
+        <w:rPr>
+          <w:rFonts w:ascii="Times New Roman" w:hAnsi="Times New Roman" w:cs="Times New Roman"/>
+        </w:rPr>
+        <w:instrText xml:space="preserve"> ADDIN ZOTERO_ITEM CSL_CITATION {"citationID":"T4aRJHrr","properties":{"formattedCitation":"(DeRose &amp; Leffler, 2014)","plainCitation":"(DeRose &amp; Leffler, 2014)","noteIndex":0},"citationItems":[{"id":2003,"uris":["http://zotero.org/users/5904228/items/NEFAM2YY"],"itemData":{"id":2003,"type":"article-journal","abstract":"Current understanding of aspen fire ecology in western North America includes the paradoxical characterization that aspen-dominated stands, although often regenerated following fire, are “fire-proof”. We tested this idea by predicting potential fire behavior across a gradient of aspen dominance in northern Utah using the Forest Vegetation Simulator and the Fire and Fuels Extension. The wind speeds necessary for crowning (crown-to-crown fire spread) and torching (surface to crown fire spread) were evaluated to test the hypothesis that predicted fire behavior is influenced by the proportion of aspen in the stand. Results showed a strong effect of species composition on crowning, but only under moderate fire weather, where aspen-dominated stands were unlikely to crown or torch. Although rarely observed in actual fires, conifer-dominated stands were likely to crown but not to torch, an example of “hysteresis” in crown fire behavior. Results support the hypothesis that potential crown fire behavior varies across a gradient of aspen dominance and fire weather, where it was likely under extreme and severe fire weather, and unlikely under moderate and high fire weather. Furthermore, the “fire-proof” nature of aspen stands broke down across the gradient of aspen dominance and fire weather.","container-title":"Forests","DOI":"10.3390/f5123241","ISSN":"1999-4907","issue":"12","language":"en","license":"http://creativecommons.org/licenses/by/3.0/","note":"number: 12\npublisher: Multidisciplinary Digital Publishing Institute","page":"3241-3256","source":"www.mdpi.com","title":"Simulation of Quaking Aspen Potential Fire Behavior in Northern Utah, USA","volume":"5","author":[{"family":"DeRose","given":"R. Justin"},{"family":"Leffler","given":"A. Joshua"}],"issued":{"date-parts":[["2014",12]]}}}],"schema":"https://github.com/citation-style-language/schema/raw/master/csl-citation.json"} </w:instrText>
+      </w:r>
+      <w:r>
+        <w:rPr>
+          <w:rFonts w:ascii="Times New Roman" w:hAnsi="Times New Roman" w:cs="Times New Roman"/>
+        </w:rPr>
+        <w:fldChar w:fldCharType="separate"/>
+      </w:r>
+      <w:r>
+        <w:rPr>
+          <w:rFonts w:ascii="Times New Roman" w:hAnsi="Times New Roman" w:cs="Times New Roman"/>
+        </w:rPr>
+        <w:t>(DeRose &amp; Leffler, 2014)</w:t>
+      </w:r>
+      <w:r>
+        <w:rPr>
+          <w:rFonts w:ascii="Times New Roman" w:hAnsi="Times New Roman" w:cs="Times New Roman"/>
+        </w:rPr>
+        <w:fldChar w:fldCharType="end"/>
+      </w:r>
+      <w:r>
+        <w:rPr>
+          <w:rFonts w:ascii="Times New Roman" w:eastAsia="Times New Roman" w:hAnsi="Times New Roman" w:cs="Times New Roman"/>
+        </w:rPr>
+        <w:t>. Moreover, the specific structure of aspen forests may play a role in the moderating effects on both FRP and CBI. For example, aspen forests which are dominated by few large individuals (high QMD) tend to exhibit higher intensity and severity (</w:t>
+      </w:r>
+      <w:r>
+        <w:rPr>
+          <w:rFonts w:ascii="Times New Roman" w:eastAsia="Times New Roman" w:hAnsi="Times New Roman" w:cs="Times New Roman"/>
+          <w:b/>
+        </w:rPr>
+        <w:t>Figure 4</w:t>
+      </w:r>
+      <w:r>
+        <w:rPr>
+          <w:rFonts w:ascii="Times New Roman" w:eastAsia="Times New Roman" w:hAnsi="Times New Roman" w:cs="Times New Roman"/>
+        </w:rPr>
+        <w:t xml:space="preserve">). This structure is representative of older, decadent aspen forests which may have limited understory regeneration and are often typified by having a conifer component </w:t>
+      </w:r>
+      <w:r>
+        <w:rPr>
+          <w:rFonts w:ascii="Times New Roman" w:hAnsi="Times New Roman" w:cs="Times New Roman"/>
+        </w:rPr>
+        <w:fldChar w:fldCharType="begin"/>
+      </w:r>
+      <w:r>
+        <w:rPr>
+          <w:rFonts w:ascii="Times New Roman" w:hAnsi="Times New Roman" w:cs="Times New Roman"/>
+        </w:rPr>
+        <w:instrText xml:space="preserve"> ADDIN ZOTERO_ITEM CSL_CITATION {"citationID":"9WtPje4P","properties":{"formattedCitation":"(Rogers et al., 2014)","plainCitation":"(Rogers et al., 2014)","noteIndex":0},"citationItems":[{"id":290,"uris":["http://zotero.org/users/5904228/items/PJJ48JX8"],"itemData":{"id":290,"type":"article-journal","abstract":"Quaking or trembling aspen (Populus tremuloides Michx.) forests occur in highly diverse settings across North America. However, management of distinct communities has long relied on a single aspen-to-conifer successional model. We examine a variety of aspen-dominated stand types in the western portion of its range as ecological systems, avoiding an exclusive focus on seral dynamics or single-species management. We build a case for a large-scale functional aspen typology based on the existing literature. Aspen functional types are defined as aspen communities that differ markedly in their physical and biological processes. The framework presented here describes two \"functional types\" and seven embedded \"subtypes\": seral (boreal and montane), stable (parkland, Colorado Plateau, elevation and aspect limited, and terrain isolated), and a crossover seral-stable subtype (riparian). The assessment hinges on a matrix comparing proposed functional types across a suite of environmental characteristics. Differences among functional groups based on physiological and climatic conditions, stand structures and dynamics, and disturbance types and periodicity are described herein. We further examine management implications and challenges, such as human alterations, ungulate herbivory, and climate futures, that affect the functionality of these aspen systems. The functional framework lends itself well to stewardship and research that seek to understand and emulate ecological processes rather than combat them. We see advantages of applying this approach to other widespread forest communities that engender diverse functional adaptations.","container-title":"Forest Science; Bethesda","ISSN":"0015749X","issue":"2","language":"English","license":"Copyright Society of American Foresters Apr 2014","note":"number: 2","page":"345-359","source":"ProQuest","title":"A Functional Framework for Improved Management of Western North American Aspen (Populus tremuloides Michx.)","volume":"60","author":[{"family":"Rogers","given":"Paul C."},{"family":"Landhäusser","given":"Simon M."},{"family":"Pinno","given":"Bradley D."},{"family":"Ryel","given":"Ronald J."}],"issued":{"date-parts":[["2014",4]]}}}],"schema":"https://github.com/citation-style-language/schema/raw/master/csl-citation.json"} </w:instrText>
+      </w:r>
+      <w:r>
+        <w:rPr>
+          <w:rFonts w:ascii="Times New Roman" w:hAnsi="Times New Roman" w:cs="Times New Roman"/>
+        </w:rPr>
+        <w:fldChar w:fldCharType="separate"/>
+      </w:r>
+      <w:r>
+        <w:rPr>
+          <w:rFonts w:ascii="Times New Roman" w:hAnsi="Times New Roman" w:cs="Times New Roman"/>
+        </w:rPr>
+        <w:t>(Rogers et al., 2014)</w:t>
+      </w:r>
+      <w:r>
+        <w:rPr>
+          <w:rFonts w:ascii="Times New Roman" w:hAnsi="Times New Roman" w:cs="Times New Roman"/>
+        </w:rPr>
+        <w:fldChar w:fldCharType="end"/>
+      </w:r>
+      <w:r>
+        <w:rPr>
+          <w:rFonts w:ascii="Times New Roman" w:eastAsia="Times New Roman" w:hAnsi="Times New Roman" w:cs="Times New Roman"/>
+        </w:rPr>
+        <w:t xml:space="preserve">. Additionally, in grids where aspen was predominant, increasing diversity (H-TPP) tended to increase fire behavior, suggesting that understory conifer components or mixed conifer-aspen forest types may be more susceptible to higher fire intensity and severity which is supported in the literature </w:t>
+      </w:r>
+      <w:r>
+        <w:rPr>
+          <w:rFonts w:ascii="Times New Roman" w:hAnsi="Times New Roman" w:cs="Times New Roman"/>
+        </w:rPr>
+        <w:fldChar w:fldCharType="begin"/>
+      </w:r>
+      <w:r>
+        <w:rPr>
+          <w:rFonts w:ascii="Times New Roman" w:hAnsi="Times New Roman" w:cs="Times New Roman"/>
+        </w:rPr>
+        <w:instrText xml:space="preserve"> ADDIN ZOTERO_ITEM CSL_CITATION {"citationID":"x5eyN4eg","properties":{"formattedCitation":"(Shinneman et al., 2013)","plainCitation":"(Shinneman et al., 2013)","noteIndex":0},"citationItems":[{"id":1618,"uris":["http://zotero.org/users/5904228/items/4N4R883L"],"itemData":{"id":1618,"type":"article-journal","abstract":"Quaking aspen (Populus tremuloides Michx.) is the most widespread tree species in North America, and it is found throughout much of the Mountain West (MW) across a broad range of bioclimatic regions. Aspen typically regenerates asexually and prolifically after fire, and due to its seral status in many western conifer forests, aspen is often considered dependent upon disturbance for persistence. In many landscapes, historical evidence for post-fire aspen establishment is clear, and following extended fire-free periods senescing or declining aspen overstories sometimes lack adequate regeneration and are succeeding to conifers. However, aspen also forms relatively stable stands that contain little or no evidence of historical fire. In fact, aspen woodlands range from highly fire-dependent, seral communities to relatively stable, self-replacing, non-seral communities that do not require fire for persistence. Given the broad geographic distribution of aspen, fire regimes in these forests likely co-vary spatially with changing community composition, landscape setting, and climate, and temporally with land use and climate – but relatively few studies have explicitly focused on these important spatiotemporal variations. Here we reviewed the literature to summarize aspen fire regimes in the western US and highlight knowledge gaps. We found that only about one-fourth of the 46 research papers assessed for this review could be considered fire history studies (in which mean fire intervals were calculated), and all but one of these were based primarily on data from fire-scarred conifers. Nearly half of the studies reported at least some evidence of persistent aspen in the absence of fire. We also found that large portions of the MW have had little or no aspen fire history research. As a result of this review, we put forth a classification framework for aspen that is defined by key fire regime parameters (fire severity and probability), and that reflects underlying biophysical settings and correlated aspen functional types. We propose the following aspen fire regime types: (1) fire-independent, stable aspen; (2) fire-influenced, stable aspen; (3) fire-dependent, seral, conifer-aspen mix; (4) fire-dependent, seral, montane aspen-conifer; and (5) fire-dependent, seral, subalpine aspen-conifer. Closing research gaps and validating our proposed aspen fire regime classification will likely require additional site-specific research, enhanced dendrochronology techniques, charcoal and pollen record analysis, spatially-explicit modeling, and other techniques. We hope to encourage development of site-appropriate disturbance ecology characterizations, in order to aid efforts to manage and restore aspen communities and to diagnose key factors contributing to changes in aspen.","collection-title":"Resilience in Quaking Aspen: restoring ecosystem processes through applied science","container-title":"Forest Ecology and Management","DOI":"10.1016/j.foreco.2012.11.032","ISSN":"0378-1127","journalAbbreviation":"Forest Ecology and Management","language":"en","page":"22-34","source":"ScienceDirect","title":"Fire regimes of quaking aspen in the Mountain West","volume":"299","author":[{"family":"Shinneman","given":"Douglas J."},{"family":"Baker","given":"William L."},{"family":"Rogers","given":"Paul C."},{"family":"Kulakowski","given":"Dominik"}],"issued":{"date-parts":[["2013",7,1]]}}}],"schema":"https://github.com/citation-style-language/schema/raw/master/csl-citation.json"} </w:instrText>
+      </w:r>
+      <w:r>
+        <w:rPr>
+          <w:rFonts w:ascii="Times New Roman" w:hAnsi="Times New Roman" w:cs="Times New Roman"/>
+        </w:rPr>
+        <w:fldChar w:fldCharType="separate"/>
+      </w:r>
+      <w:r>
+        <w:rPr>
+          <w:rFonts w:ascii="Times New Roman" w:hAnsi="Times New Roman" w:cs="Times New Roman"/>
+        </w:rPr>
+        <w:t>(Shinneman et al., 2013)</w:t>
+      </w:r>
+      <w:r>
+        <w:rPr>
+          <w:rFonts w:ascii="Times New Roman" w:hAnsi="Times New Roman" w:cs="Times New Roman"/>
+        </w:rPr>
+        <w:fldChar w:fldCharType="end"/>
+      </w:r>
+      <w:r>
+        <w:rPr>
+          <w:rFonts w:ascii="Times New Roman" w:eastAsia="Times New Roman" w:hAnsi="Times New Roman" w:cs="Times New Roman"/>
+        </w:rPr>
+        <w:t xml:space="preserve">. In spruce-fir and ponderosa forests, the influence of aspen dominance on FRP was uncertain, although significant relationships emerged for CBI. Interestingly, the VPD-mediation suggests that aspen dominance has a greater influence on reducing burn severity under more extreme weather conditions. While aspen co-occurrence and dominance influenced other forest types, it is clear that its codominance with lodgepole has a more significant relative effect on fire behavior. From a management perspective, this is significant as it suggests targeted aspen management and expansion in lodgepole-dominated areas may provide a more influential buffering effect to extreme fire, at least in the Southern Rockies. In some of these forests, future aspen dominance is already expected following compound disturbance interactions </w:t>
+      </w:r>
+      <w:r>
+        <w:rPr>
+          <w:rFonts w:ascii="Times New Roman" w:hAnsi="Times New Roman" w:cs="Times New Roman"/>
+        </w:rPr>
+        <w:fldChar w:fldCharType="begin"/>
+      </w:r>
+      <w:r>
+        <w:rPr>
+          <w:rFonts w:ascii="Times New Roman" w:hAnsi="Times New Roman" w:cs="Times New Roman"/>
+        </w:rPr>
+        <w:instrText xml:space="preserve"> ADDIN ZOTERO_ITEM CSL_CITATION {"citationID":"D36kR43Z","properties":{"formattedCitation":"(Andrus et al., 2021)","plainCitation":"(Andrus et al., 2021)","noteIndex":0},"citationItems":[{"id":197,"uris":["http://zotero.org/users/5904228/items/2Q3HLPSD"],"itemData":{"id":197,"type":"article-journal","abstract":"The spatial overlap of multiple ecological disturbances in close succession has the capacity to alter trajectories of ecosystem recovery. Widespread bark beetle outbreaks and wildfire have affected many forests in western North America in the past two decades in areas of important habitat for native ungulates. Bark beetle outbreaks prior to fire may deplete seed supply of the host species, and differences in fire-related regeneration strategies among species may shift the species composition and structure of the initial forest trajectory. Subsequent browsing of postfire tree regeneration by large ungulates, such as elk (Cervus canadensis), may limit the capacity for regeneration to grow above the browse zone to form the next forest canopy. Five stand-replacing wildfires burned 60,000 ha of subalpine forest that had previously been affected by severe (&gt;90% mortality) outbreaks of spruce beetle (SB, Dendroctonus rufipennis) in Engelmann spruce (Picea engelmannii) in 2012–2013 in southwestern Colorado. Here we examine the drivers of variability in abundance of newly established conifer tree seedlings [spruce and subalpine fir (Abies lasiocarpa)] and resprouts of quaking aspen (Populus tremuloides) following the short-interval sequence of SB outbreaks and wildfire (2–8 yr between SB outbreak and fire) at sites where we previously reconstructed severities of SB and fire. We then examine the implications of ungulate browsing for forest recovery. We found that abundances of postfire spruce seedling establishment decreased substantially in areas of severe SB outbreak. Prolific aspen resprouting in stands with live aspen prior to fire will favor an initial postfire forest trajectory dominated by aspen. However, preferential browsing of postfire aspen resprouts by ungulates will likely slow the rate of canopy recovery but browsing is unlikely to alter the species composition of the future forest canopy. Collectively, our results show that SB outbreak prior to fire increases the vulnerability of spruce–fir forests to shifts in forest type (conifer to aspen) and physiognomic community type (conifer forest to non-forest). By identifying where compounded disturbance interactions are likely to limit recovery of forests or tree species, our findings are useful for developing adaptive management strategies in the context of warming climate and shifting disturbance regimes.","container-title":"Ecosphere","DOI":"https://doi.org/10.1002/ecs2.3345","ISSN":"2150-8925","issue":"1","language":"en","license":"© 2020 The Authors.","note":"_eprint: https://esajournals.onlinelibrary.wiley.com/doi/pdf/10.1002/ecs2.3345","page":"e03345","source":"Wiley Online Library","title":"Future dominance by quaking aspen expected following short-interval, compounded disturbance interaction","volume":"12","author":[{"family":"Andrus","given":"Robert A."},{"family":"Hart","given":"Sarah J."},{"family":"Tutland","given":"Niko"},{"family":"Veblen","given":"Thomas T."}],"issued":{"date-parts":[["2021"]]}}}],"schema":"https://github.com/citation-style-language/schema/raw/master/csl-citation.json"} </w:instrText>
+      </w:r>
+      <w:r>
+        <w:rPr>
+          <w:rFonts w:ascii="Times New Roman" w:hAnsi="Times New Roman" w:cs="Times New Roman"/>
+        </w:rPr>
+        <w:fldChar w:fldCharType="separate"/>
+      </w:r>
+      <w:r>
+        <w:rPr>
+          <w:rFonts w:ascii="Times New Roman" w:hAnsi="Times New Roman" w:cs="Times New Roman"/>
+        </w:rPr>
+        <w:t>(Andrus et al., 2021)</w:t>
+      </w:r>
+      <w:r>
+        <w:rPr>
+          <w:rFonts w:ascii="Times New Roman" w:hAnsi="Times New Roman" w:cs="Times New Roman"/>
+        </w:rPr>
+        <w:fldChar w:fldCharType="end"/>
+      </w:r>
+      <w:r>
+        <w:rPr>
+          <w:rFonts w:ascii="Times New Roman" w:eastAsia="Times New Roman" w:hAnsi="Times New Roman" w:cs="Times New Roman"/>
+        </w:rPr>
+        <w:t xml:space="preserve"> although the future of aspen habitat suitability should also be considered (Hart et al.,</w:t>
+      </w:r>
+      <w:r>
+        <w:rPr>
+          <w:rFonts w:ascii="Times New Roman" w:eastAsia="Times New Roman" w:hAnsi="Times New Roman" w:cs="Times New Roman"/>
+          <w:i/>
+        </w:rPr>
+        <w:t xml:space="preserve"> In Review</w:t>
+      </w:r>
+      <w:r>
+        <w:rPr>
+          <w:rFonts w:ascii="Times New Roman" w:eastAsia="Times New Roman" w:hAnsi="Times New Roman" w:cs="Times New Roman"/>
+        </w:rPr>
+        <w:t>). Integrating more fine-scale field measurements of aspen forest structure may help elucidate this relationship further, and the methods presented herein offer one approach for assessing the effect of fine-scale structure on fire intensity and severity using satellite data.</w:t>
       </w:r>
     </w:p>
     <w:p/>

</xml_diff>

<commit_message>
Some major updates to Aim2 and Aim3 - finalized INLA code and SOM analysis
</commit_message>
<xml_diff>
--- a/Aim2/manuscript/Cuts_FRP-CBI.docx
+++ b/Aim2/manuscript/Cuts_FRP-CBI.docx
@@ -3373,6 +3373,66 @@
           <w:rFonts w:ascii="Times New Roman" w:eastAsia="Times New Roman" w:hAnsi="Times New Roman" w:cs="Times New Roman"/>
         </w:rPr>
         <w:t>). Integrating more fine-scale field measurements of aspen forest structure may help elucidate this relationship further, and the methods presented herein offer one approach for assessing the effect of fine-scale structure on fire intensity and severity using satellite data.</w:t>
+      </w:r>
+    </w:p>
+    <w:p>
+      <w:pPr>
+        <w:rPr>
+          <w:rFonts w:ascii="Times New Roman" w:eastAsia="Times New Roman" w:hAnsi="Times New Roman" w:cs="Times New Roman"/>
+        </w:rPr>
+      </w:pPr>
+      <w:r>
+        <w:rPr>
+          <w:rFonts w:ascii="Times New Roman" w:eastAsia="Times New Roman" w:hAnsi="Times New Roman" w:cs="Times New Roman"/>
+        </w:rPr>
+        <w:t xml:space="preserve">, highlighting the capacity of these methods to understand observed fire behavior from satellite-derived information harmonized with wall-to-wall forest </w:t>
+      </w:r>
+      <w:r>
+        <w:rPr>
+          <w:rFonts w:ascii="Times New Roman" w:eastAsia="Times New Roman" w:hAnsi="Times New Roman" w:cs="Times New Roman"/>
+        </w:rPr>
+        <w:t>inventory</w:t>
+      </w:r>
+      <w:r>
+        <w:rPr>
+          <w:rFonts w:ascii="Times New Roman" w:eastAsia="Times New Roman" w:hAnsi="Times New Roman" w:cs="Times New Roman"/>
+        </w:rPr>
+        <w:t xml:space="preserve"> data</w:t>
+      </w:r>
+    </w:p>
+    <w:p>
+      <w:pPr>
+        <w:rPr>
+          <w:rFonts w:ascii="Times New Roman" w:eastAsia="Times New Roman" w:hAnsi="Times New Roman" w:cs="Times New Roman"/>
+        </w:rPr>
+      </w:pPr>
+    </w:p>
+    <w:p>
+      <w:pPr>
+        <w:spacing w:before="120" w:after="240"/>
+        <w:rPr>
+          <w:rFonts w:ascii="Times New Roman" w:eastAsia="Times New Roman" w:hAnsi="Times New Roman" w:cs="Times New Roman"/>
+        </w:rPr>
+      </w:pPr>
+      <w:r>
+        <w:rPr>
+          <w:rFonts w:ascii="Times New Roman" w:eastAsia="Times New Roman" w:hAnsi="Times New Roman" w:cs="Times New Roman"/>
+        </w:rPr>
+        <w:t>The influence of species total live basal area had a much lower or insignificant effect on CBIbc for all forest types, including aspen. Average aspen tree height and diameter had diverging effects on both FRPc and CBIbc. In aspen forests, average tree height had a significant negative influence with a -1.9% to -2.3% average decrease in FRPc and CBIbc, respectively, for each unit increase in tree height. Conversely, tree diameter had less pronounced but positive effect, where greater average diameter tended to increase both FRPc and CBIbc. For both responses, the gridcell average canopy cover percent had a strong positive effect, total dead trees abundance had a weak negative effect, and the gridcell diversity of species contributing to live basal area had a significant positive effect (</w:t>
+      </w:r>
+      <w:r>
+        <w:rPr>
+          <w:rFonts w:ascii="Times New Roman" w:eastAsia="Times New Roman" w:hAnsi="Times New Roman" w:cs="Times New Roman"/>
+          <w:b/>
+          <w:bCs/>
+        </w:rPr>
+        <w:t>Figure SX, Table SX</w:t>
+      </w:r>
+      <w:r>
+        <w:rPr>
+          <w:rFonts w:ascii="Times New Roman" w:eastAsia="Times New Roman" w:hAnsi="Times New Roman" w:cs="Times New Roman"/>
+        </w:rPr>
+        <w:t>).</w:t>
       </w:r>
     </w:p>
     <w:p/>

</xml_diff>

<commit_message>
Final updates to SOM and plots; R-shiny app deployement
</commit_message>
<xml_diff>
--- a/Aim2/manuscript/Cuts_FRP-CBI.docx
+++ b/Aim2/manuscript/Cuts_FRP-CBI.docx
@@ -451,8 +451,15 @@
           <w:noProof/>
           <w14:ligatures w14:val="standardContextual"/>
         </w:rPr>
+      </w:r>
+      <w:r>
+        <w:rPr>
+          <w:rFonts w:ascii="Times New Roman" w:hAnsi="Times New Roman" w:cs="Times New Roman"/>
+          <w:noProof/>
+          <w14:ligatures w14:val="standardContextual"/>
+        </w:rPr>
         <w:pict w14:anchorId="260E9627">
-          <v:rect id="_x0000_i1026" alt="" style="width:468pt;height:.05pt;mso-width-percent:0;mso-height-percent:0;mso-width-percent:0;mso-height-percent:0" o:hralign="center" o:hrstd="t" o:hr="t" fillcolor="#a0a0a0" stroked="f"/>
+          <v:rect id="_x0000_i1025" alt="" style="width:468pt;height:.05pt;mso-width-percent:0;mso-height-percent:0;mso-width-percent:0;mso-height-percent:0" o:hralign="center" o:hrstd="t" o:hr="t" fillcolor="#a0a0a0" stroked="f"/>
         </w:pict>
       </w:r>
     </w:p>
@@ -1369,8 +1376,15 @@
           <w:noProof/>
           <w14:ligatures w14:val="standardContextual"/>
         </w:rPr>
+      </w:r>
+      <w:r>
+        <w:rPr>
+          <w:rFonts w:ascii="Times New Roman" w:hAnsi="Times New Roman" w:cs="Times New Roman"/>
+          <w:noProof/>
+          <w14:ligatures w14:val="standardContextual"/>
+        </w:rPr>
         <w:pict w14:anchorId="4616DE2D">
-          <v:rect id="_x0000_i1025" alt="" style="width:468pt;height:.05pt;mso-width-percent:0;mso-height-percent:0;mso-width-percent:0;mso-height-percent:0" o:hralign="center" o:hrstd="t" o:hr="t" fillcolor="#a0a0a0" stroked="f"/>
+          <v:rect id="_x0000_i1026" alt="" style="width:468pt;height:.05pt;mso-width-percent:0;mso-height-percent:0;mso-width-percent:0;mso-height-percent:0" o:hralign="center" o:hrstd="t" o:hr="t" fillcolor="#a0a0a0" stroked="f"/>
         </w:pict>
       </w:r>
     </w:p>
@@ -3433,6 +3447,48 @@
           <w:rFonts w:ascii="Times New Roman" w:eastAsia="Times New Roman" w:hAnsi="Times New Roman" w:cs="Times New Roman"/>
         </w:rPr>
         <w:t>).</w:t>
+      </w:r>
+    </w:p>
+    <w:p>
+      <w:pPr>
+        <w:pStyle w:val="Heading2"/>
+      </w:pPr>
+      <w:r>
+        <w:t>4.3. Patterns of spatial dependence differ for FRP and CBI</w:t>
+      </w:r>
+    </w:p>
+    <w:p>
+      <w:pPr>
+        <w:spacing w:before="120" w:after="120"/>
+        <w:rPr>
+          <w:rFonts w:ascii="Times New Roman" w:eastAsia="Times New Roman" w:hAnsi="Times New Roman" w:cs="Times New Roman"/>
+        </w:rPr>
+      </w:pPr>
+      <w:r>
+        <w:rPr>
+          <w:rFonts w:ascii="Times New Roman" w:eastAsia="Times New Roman" w:hAnsi="Times New Roman" w:cs="Times New Roman"/>
+        </w:rPr>
+        <w:t xml:space="preserve">Interesting spatial patterns emerged for both FRP and CBI across fire events. The spatial range of dependence is much smaller for FRP (~1.2 km) than for CBI (~7.8 km). This suggests more localized </w:t>
+      </w:r>
+      <w:r>
+        <w:rPr>
+          <w:rFonts w:ascii="Times New Roman" w:eastAsia="Times New Roman" w:hAnsi="Times New Roman" w:cs="Times New Roman"/>
+        </w:rPr>
+        <w:lastRenderedPageBreak/>
+        <w:t xml:space="preserve">clustering of effects for FRP compared to more landscape-scale processes of burn severity. The much lower residual variance in the CBI models also indicates the fixed effects, particularly forest type, composition and/or structure, are better able to explain the differences in burn severity. For FRP, significant residual variance in the spatial effect suggests the opposite; forest composition and structure patterns alone cannot explain the spatial dependence of FRP as well. This is significant, as the spatial pattern on FRP is more sensitive to localized conditions unexplained in the present models such as specific live fuel moisture or fine-scale wind patterns. Future work can leverage this information to better predict radiative intensity at localized scales. Despite this, some significant effects of forest type, composition and structure did overcome the spatial dependence in FRP, albeit with wider credible intervals than for CBI. This demonstrates the importance of incorporating spatial structure into analysis of wildfire behavior, especially as it relates to satellite-based measurements. The SPDE models implemented in </w:t>
+      </w:r>
+      <w:r>
+        <w:rPr>
+          <w:rFonts w:ascii="Times New Roman" w:eastAsia="Times New Roman" w:hAnsi="Times New Roman" w:cs="Times New Roman"/>
+          <w:i/>
+        </w:rPr>
+        <w:t>R-INLA</w:t>
+      </w:r>
+      <w:r>
+        <w:rPr>
+          <w:rFonts w:ascii="Times New Roman" w:eastAsia="Times New Roman" w:hAnsi="Times New Roman" w:cs="Times New Roman"/>
+        </w:rPr>
+        <w:t xml:space="preserve"> were effective for assessing and accounting for spatial dependence and their computational feasibility makes this analysis scalable to wide geographic regions. </w:t>
       </w:r>
     </w:p>
     <w:p/>

</xml_diff>